<commit_message>
New text in test.txt Lr1
</commit_message>
<xml_diff>
--- a/Lr3/Khasanova_K_K_24ISz/ИиКТ_24_ИСз_Хасанова_Камила_Камилжоновна_ЛР_3.docx
+++ b/Lr3/Khasanova_K_K_24ISz/ИиКТ_24_ИСз_Хасанова_Камила_Камилжоновна_ЛР_3.docx
@@ -1874,29 +1874,6 @@
       <w:r>
         <w:rPr>
           <w:rFonts w:ascii="Times New Roman" w:hAnsi="Times New Roman" w:cs="Times New Roman"/>
-          <w:lang w:val="en-US"/>
-        </w:rPr>
-        <w:t>git commit -m "Test commit"</w:t>
-      </w:r>
-      <w:r>
-        <w:rPr>
-          <w:rFonts w:ascii="Times New Roman" w:hAnsi="Times New Roman" w:cs="Times New Roman"/>
-          <w:lang w:val="en-US"/>
-        </w:rPr>
-        <w:t xml:space="preserve"> </w:t>
-      </w:r>
-    </w:p>
-    <w:p>
-      <w:pPr>
-        <w:spacing w:after="0" w:line="240" w:lineRule="auto"/>
-        <w:jc w:val="both"/>
-        <w:rPr>
-          <w:rFonts w:ascii="Times New Roman" w:hAnsi="Times New Roman" w:cs="Times New Roman"/>
-        </w:rPr>
-      </w:pPr>
-      <w:r>
-        <w:rPr>
-          <w:rFonts w:ascii="Times New Roman" w:hAnsi="Times New Roman" w:cs="Times New Roman"/>
         </w:rPr>
         <w:t>Сохраним изменения в репозиторий</w:t>
       </w:r>
@@ -1974,6 +1951,80 @@
           <w:rFonts w:ascii="Times New Roman" w:hAnsi="Times New Roman" w:cs="Times New Roman"/>
         </w:rPr>
       </w:pPr>
+      <w:r>
+        <w:rPr>
+          <w:rFonts w:ascii="Times New Roman" w:hAnsi="Times New Roman" w:cs="Times New Roman"/>
+        </w:rPr>
+        <w:t xml:space="preserve">Сделаем изменения в тестовые файлы </w:t>
+      </w:r>
+    </w:p>
+    <w:p>
+      <w:pPr>
+        <w:spacing w:after="0" w:line="240" w:lineRule="auto"/>
+        <w:jc w:val="both"/>
+        <w:rPr>
+          <w:rFonts w:ascii="Times New Roman" w:hAnsi="Times New Roman" w:cs="Times New Roman"/>
+          <w:lang w:val="en-US"/>
+        </w:rPr>
+      </w:pPr>
+      <w:r>
+        <w:rPr>
+          <w:rFonts w:ascii="Times New Roman" w:hAnsi="Times New Roman" w:cs="Times New Roman"/>
+          <w:lang w:val="en-US"/>
+        </w:rPr>
+        <w:t>git commit -a -m "New text in test.txt"</w:t>
+      </w:r>
+    </w:p>
+    <w:p>
+      <w:pPr>
+        <w:spacing w:after="0" w:line="240" w:lineRule="auto"/>
+        <w:jc w:val="both"/>
+        <w:rPr>
+          <w:rFonts w:ascii="Times New Roman" w:hAnsi="Times New Roman" w:cs="Times New Roman"/>
+          <w:lang w:val="en-US"/>
+        </w:rPr>
+      </w:pPr>
+      <w:r>
+        <w:rPr>
+          <w:rFonts w:ascii="Times New Roman" w:hAnsi="Times New Roman" w:cs="Times New Roman"/>
+          <w:lang w:val="en-US"/>
+        </w:rPr>
+        <w:drawing>
+          <wp:inline distT="0" distB="0" distL="0" distR="0" wp14:anchorId="7A41C71B" wp14:editId="54387506">
+            <wp:extent cx="5940425" cy="407035"/>
+            <wp:effectExtent l="0" t="0" r="3175" b="0"/>
+            <wp:docPr id="831970991" name="Рисунок 1"/>
+            <wp:cNvGraphicFramePr>
+              <a:graphicFrameLocks xmlns:a="http://schemas.openxmlformats.org/drawingml/2006/main" noChangeAspect="1"/>
+            </wp:cNvGraphicFramePr>
+            <a:graphic xmlns:a="http://schemas.openxmlformats.org/drawingml/2006/main">
+              <a:graphicData uri="http://schemas.openxmlformats.org/drawingml/2006/picture">
+                <pic:pic xmlns:pic="http://schemas.openxmlformats.org/drawingml/2006/picture">
+                  <pic:nvPicPr>
+                    <pic:cNvPr id="831970991" name=""/>
+                    <pic:cNvPicPr/>
+                  </pic:nvPicPr>
+                  <pic:blipFill>
+                    <a:blip r:embed="rId14"/>
+                    <a:stretch>
+                      <a:fillRect/>
+                    </a:stretch>
+                  </pic:blipFill>
+                  <pic:spPr>
+                    <a:xfrm>
+                      <a:off x="0" y="0"/>
+                      <a:ext cx="5940425" cy="407035"/>
+                    </a:xfrm>
+                    <a:prstGeom prst="rect">
+                      <a:avLst/>
+                    </a:prstGeom>
+                  </pic:spPr>
+                </pic:pic>
+              </a:graphicData>
+            </a:graphic>
+          </wp:inline>
+        </w:drawing>
+      </w:r>
     </w:p>
     <w:sectPr>
       <w:pgSz w:w="11906" w:h="16838"/>

</xml_diff>